<commit_message>
in the nema of god
</commit_message>
<xml_diff>
--- a/read.docx
+++ b/read.docx
@@ -10,6 +10,23 @@
     <w:p>
       <w:r>
         <w:t>12345</w:t>
+      </w:r>
+    </w:p>
+    <w:p>
+      <w:pPr>
+        <w:rPr>
+          <w:rFonts w:hint="cs"/>
+          <w:rtl/>
+          <w:lang w:bidi="fa-IR"/>
+        </w:rPr>
+      </w:pPr>
+      <w:r>
+        <w:rPr>
+          <w:rFonts w:hint="cs"/>
+          <w:rtl/>
+          <w:lang w:bidi="fa-IR"/>
+        </w:rPr>
+        <w:t>هانیه مهسا مهسا هانیه ههعهعغعلغعغلعغل</w:t>
       </w:r>
       <w:bookmarkStart w:id="0" w:name="_GoBack"/>
       <w:bookmarkEnd w:id="0"/>

</xml_diff>